<commit_message>
Update Gestione Del Progetto
</commit_message>
<xml_diff>
--- a/docs/Gestione Del Progetto.docx
+++ b/docs/Gestione Del Progetto.docx
@@ -8,84 +8,6 @@
           <w:color w:val="FF0000"/>
         </w:rPr>
       </w:pPr>
-      <w:r>
-        <w:t xml:space="preserve">Il modello del ciclo di vita scelto è stato il Rational </w:t>
-      </w:r>
-      <w:proofErr w:type="spellStart"/>
-      <w:r>
-        <w:t>Unified</w:t>
-      </w:r>
-      <w:proofErr w:type="spellEnd"/>
-      <w:r>
-        <w:t xml:space="preserve"> </w:t>
-      </w:r>
-      <w:proofErr w:type="spellStart"/>
-      <w:r>
-        <w:t>Process</w:t>
-      </w:r>
-      <w:proofErr w:type="spellEnd"/>
-      <w:r>
-        <w:t xml:space="preserve"> (RUP)</w:t>
-      </w:r>
-      <w:r>
-        <w:t xml:space="preserve"> </w:t>
-      </w:r>
-      <w:r>
-        <w:rPr>
-          <w:color w:val="FF0000"/>
-        </w:rPr>
-        <w:t>(Capitolo 2)</w:t>
-      </w:r>
-      <w:r>
-        <w:t>, con un team Cross-Funzionale, cioè ogni membro del team può assumere più ruoli (sviluppatore, tester…),</w:t>
-      </w:r>
-      <w:r>
-        <w:t xml:space="preserve"> </w:t>
-      </w:r>
-      <w:r>
-        <w:rPr>
-          <w:color w:val="FF0000"/>
-        </w:rPr>
-        <w:t>(Capitolo 5)</w:t>
-      </w:r>
-      <w:r>
-        <w:t>,</w:t>
-      </w:r>
-      <w:r>
-        <w:t xml:space="preserve"> </w:t>
-      </w:r>
-      <w:r>
-        <w:t xml:space="preserve">e per il </w:t>
-      </w:r>
-      <w:proofErr w:type="spellStart"/>
-      <w:r>
-        <w:t>configuration</w:t>
-      </w:r>
-      <w:proofErr w:type="spellEnd"/>
-      <w:r>
-        <w:t xml:space="preserve"> management useremo </w:t>
-      </w:r>
-      <w:proofErr w:type="spellStart"/>
-      <w:r>
-        <w:t>git</w:t>
-      </w:r>
-      <w:proofErr w:type="spellEnd"/>
-      <w:r>
-        <w:t xml:space="preserve"> hub con i relativi comandi </w:t>
-      </w:r>
-      <w:r>
-        <w:rPr>
-          <w:color w:val="FF0000"/>
-        </w:rPr>
-        <w:t>(Capitolo 4).</w:t>
-      </w:r>
-    </w:p>
-    <w:p>
-      <w:pPr>
-        <w:rPr>
-          <w:color w:val="FF0000"/>
-        </w:rPr>
-      </w:pPr>
     </w:p>
     <w:p>
       <w:pPr>
@@ -132,43 +54,30 @@
           <w:bCs/>
           <w:color w:val="FF0000"/>
         </w:rPr>
-        <w:t xml:space="preserve">Software Life </w:t>
-      </w:r>
-      <w:proofErr w:type="spellStart"/>
-      <w:r>
-        <w:rPr>
-          <w:b/>
-          <w:bCs/>
-          <w:color w:val="FF0000"/>
-        </w:rPr>
-        <w:t>Cycle</w:t>
-      </w:r>
-      <w:proofErr w:type="spellEnd"/>
-    </w:p>
-    <w:p>
-      <w:proofErr w:type="spellStart"/>
-      <w:r>
-        <w:t>Strutteremo</w:t>
-      </w:r>
-      <w:proofErr w:type="spellEnd"/>
-      <w:r>
-        <w:t xml:space="preserve"> il Rational </w:t>
-      </w:r>
-      <w:proofErr w:type="spellStart"/>
-      <w:r>
-        <w:t>Unified</w:t>
-      </w:r>
-      <w:proofErr w:type="spellEnd"/>
+        <w:t>Software Life Cycle</w:t>
+      </w:r>
+    </w:p>
+    <w:p>
+      <w:r>
+        <w:t xml:space="preserve">Il modello del ciclo di vita che adottiamo è il </w:t>
+      </w:r>
+      <w:r>
+        <w:t xml:space="preserve">Rational Unified Process (RUP) </w:t>
+      </w:r>
+      <w:r>
+        <w:t>,</w:t>
+      </w:r>
       <w:r>
         <w:t xml:space="preserve"> </w:t>
       </w:r>
-      <w:proofErr w:type="spellStart"/>
-      <w:r>
-        <w:t>Process</w:t>
-      </w:r>
-      <w:proofErr w:type="spellEnd"/>
-      <w:r>
-        <w:t xml:space="preserve"> (RUP) in questi 4 fasi:</w:t>
+      <w:r>
+        <w:t>Strutt</w:t>
+      </w:r>
+      <w:r>
+        <w:t>uriamo le sue fasi</w:t>
+      </w:r>
+      <w:r>
+        <w:t>:</w:t>
       </w:r>
     </w:p>
     <w:p>
@@ -180,7 +89,10 @@
         </w:numPr>
       </w:pPr>
       <w:r>
-        <w:t xml:space="preserve">Una fase iniziale: </w:t>
+        <w:t>La</w:t>
+      </w:r>
+      <w:r>
+        <w:t xml:space="preserve"> fase iniziale: </w:t>
       </w:r>
     </w:p>
     <w:p>
@@ -244,7 +156,10 @@
         </w:numPr>
       </w:pPr>
       <w:r>
-        <w:t>Una fase di elaborazione:</w:t>
+        <w:t>La</w:t>
+      </w:r>
+      <w:r>
+        <w:t xml:space="preserve"> fase di elaborazione:</w:t>
       </w:r>
       <w:r>
         <w:t xml:space="preserve"> </w:t>
@@ -296,10 +211,7 @@
         <w:t>Output:</w:t>
       </w:r>
       <w:r>
-        <w:t xml:space="preserve"> </w:t>
-      </w:r>
-      <w:r>
-        <w:t xml:space="preserve">Modello architetturale, </w:t>
+        <w:t xml:space="preserve"> Modello architetturale, </w:t>
       </w:r>
       <w:r>
         <w:t>Modelli</w:t>
@@ -317,7 +229,10 @@
         </w:numPr>
       </w:pPr>
       <w:r>
-        <w:t>Una fase di costruzione:</w:t>
+        <w:t>La</w:t>
+      </w:r>
+      <w:r>
+        <w:t xml:space="preserve"> fase di costruzione:</w:t>
       </w:r>
     </w:p>
     <w:p>
@@ -361,13 +276,8 @@
         </w:numPr>
       </w:pPr>
       <w:r>
-        <w:t xml:space="preserve">Gestione della configurazione tramite </w:t>
-      </w:r>
-      <w:proofErr w:type="spellStart"/>
-      <w:r>
-        <w:t>github</w:t>
-      </w:r>
-      <w:proofErr w:type="spellEnd"/>
+        <w:t>Gestione della configurazione tramite github</w:t>
+      </w:r>
     </w:p>
     <w:p>
       <w:pPr>
@@ -377,10 +287,7 @@
         <w:t>Output:</w:t>
       </w:r>
       <w:r>
-        <w:t xml:space="preserve"> </w:t>
-      </w:r>
-      <w:r>
-        <w:t>Versione funzionante del</w:t>
+        <w:t xml:space="preserve"> Versione funzionante del</w:t>
       </w:r>
       <w:r>
         <w:t xml:space="preserve"> software.</w:t>
@@ -395,7 +302,10 @@
         </w:numPr>
       </w:pPr>
       <w:r>
-        <w:t xml:space="preserve">Una </w:t>
+        <w:t>La</w:t>
+      </w:r>
+      <w:r>
+        <w:t xml:space="preserve"> </w:t>
       </w:r>
       <w:r>
         <w:t>fase di transizione</w:t>
@@ -432,24 +342,13 @@
         <w:t>Output:</w:t>
       </w:r>
       <w:r>
-        <w:t xml:space="preserve"> </w:t>
-      </w:r>
-      <w:r>
-        <w:t>Versione stabile del software, documentazione completa.</w:t>
+        <w:t xml:space="preserve"> Versione stabile del software, documentazione completa.</w:t>
       </w:r>
     </w:p>
     <w:p/>
     <w:p>
       <w:r>
-        <w:t xml:space="preserve">Oltre al modello RUP, seguiremo anche un approccio Model </w:t>
-      </w:r>
-      <w:proofErr w:type="spellStart"/>
-      <w:r>
-        <w:t>Driven</w:t>
-      </w:r>
-      <w:proofErr w:type="spellEnd"/>
-      <w:r>
-        <w:t xml:space="preserve"> Architecture (MDA)</w:t>
+        <w:t>Oltre al modello RUP, seguiremo anche un approccio Model Driven Architecture (MDA)</w:t>
       </w:r>
       <w:r>
         <w:t xml:space="preserve">, in particolare generiamo </w:t>
@@ -480,17 +379,13 @@
     <w:p/>
     <w:p>
       <w:r>
-        <w:lastRenderedPageBreak/>
-        <w:t>Adott</w:t>
-      </w:r>
-      <w:r>
-        <w:t>iamo</w:t>
-      </w:r>
-      <w:r>
-        <w:t xml:space="preserve"> un'organizzazione</w:t>
-      </w:r>
-      <w:r>
-        <w:t xml:space="preserve"> si sprint flessibile, senza </w:t>
+        <w:t xml:space="preserve">Adottiamo un'organizzazione </w:t>
+      </w:r>
+      <w:r>
+        <w:t>d</w:t>
+      </w:r>
+      <w:r>
+        <w:t xml:space="preserve">i sprint flessibile, senza </w:t>
       </w:r>
       <w:r>
         <w:t>un periodo di tempo fisso</w:t>
@@ -637,180 +532,150 @@
           <w:bCs/>
           <w:color w:val="FF0000"/>
         </w:rPr>
+        <w:t xml:space="preserve"> Configuration Managment</w:t>
+      </w:r>
+      <w:r>
+        <w:rPr>
+          <w:b/>
+          <w:bCs/>
+        </w:rPr>
         <w:t xml:space="preserve"> </w:t>
       </w:r>
-      <w:proofErr w:type="spellStart"/>
-      <w:r>
+    </w:p>
+    <w:p>
+      <w:r>
+        <w:t>Per il configuration management useremo github con i relativi comandi.</w:t>
+      </w:r>
+    </w:p>
+    <w:p>
+      <w:r>
+        <w:t>Alcune Statistiche: (</w:t>
+      </w:r>
+      <w:r>
+        <w:rPr>
+          <w:b/>
+          <w:bCs/>
+        </w:rPr>
+        <w:t>ToDo</w:t>
+      </w:r>
+      <w:r>
+        <w:t>)</w:t>
+      </w:r>
+    </w:p>
+    <w:p>
+      <w:pPr>
         <w:rPr>
           <w:b/>
           <w:bCs/>
           <w:color w:val="FF0000"/>
-        </w:rPr>
-        <w:t>Configuration</w:t>
-      </w:r>
-      <w:proofErr w:type="spellEnd"/>
+          <w:sz w:val="32"/>
+          <w:szCs w:val="32"/>
+        </w:rPr>
+      </w:pPr>
       <w:r>
         <w:rPr>
           <w:b/>
           <w:bCs/>
           <w:color w:val="FF0000"/>
+          <w:sz w:val="32"/>
+          <w:szCs w:val="32"/>
+        </w:rPr>
+        <w:t>Capito 5: People Management and Team Organization</w:t>
+      </w:r>
+    </w:p>
+    <w:p>
+      <w:pPr>
+        <w:rPr>
+          <w:sz w:val="28"/>
+          <w:szCs w:val="28"/>
+        </w:rPr>
+      </w:pPr>
+      <w:r>
+        <w:rPr>
+          <w:sz w:val="28"/>
+          <w:szCs w:val="28"/>
+        </w:rPr>
+        <w:t xml:space="preserve">Il team è composto da 3 persone: Anes Hamza, Bonomelli Pietro, Rota Leonardo. è un team che si basa sugli approcci agili, quindi è una squadra agile, senza gerarchie interne ed è </w:t>
+      </w:r>
+      <w:r>
+        <w:rPr>
+          <w:sz w:val="28"/>
+          <w:szCs w:val="28"/>
+        </w:rPr>
+        <w:t>un team Cross-Funzionale</w:t>
+      </w:r>
+      <w:r>
+        <w:rPr>
+          <w:sz w:val="28"/>
+          <w:szCs w:val="28"/>
+        </w:rPr>
+        <w:t xml:space="preserve"> cioè </w:t>
+      </w:r>
+      <w:r>
+        <w:rPr>
+          <w:sz w:val="28"/>
+          <w:szCs w:val="28"/>
+        </w:rPr>
+        <w:t>ogni membro del team può assumere più ruoli (sviluppatore, tester…)</w:t>
+      </w:r>
+      <w:r>
+        <w:rPr>
+          <w:sz w:val="28"/>
+          <w:szCs w:val="28"/>
+        </w:rPr>
+        <w:t>.</w:t>
+      </w:r>
+      <w:r>
+        <w:rPr>
+          <w:sz w:val="28"/>
+          <w:szCs w:val="28"/>
         </w:rPr>
         <w:t xml:space="preserve"> </w:t>
       </w:r>
-      <w:proofErr w:type="spellStart"/>
-      <w:r>
-        <w:rPr>
-          <w:b/>
-          <w:bCs/>
-          <w:color w:val="FF0000"/>
-        </w:rPr>
-        <w:t>Managment</w:t>
-      </w:r>
-      <w:proofErr w:type="spellEnd"/>
-      <w:r>
-        <w:rPr>
-          <w:b/>
-          <w:bCs/>
-        </w:rPr>
-        <w:t xml:space="preserve"> </w:t>
-      </w:r>
-    </w:p>
-    <w:p>
-      <w:r>
-        <w:t xml:space="preserve">Per il </w:t>
-      </w:r>
-      <w:proofErr w:type="spellStart"/>
-      <w:r>
-        <w:t>configuration</w:t>
-      </w:r>
-      <w:proofErr w:type="spellEnd"/>
-      <w:r>
-        <w:t xml:space="preserve"> management useremo </w:t>
-      </w:r>
-      <w:proofErr w:type="spellStart"/>
-      <w:r>
-        <w:t>github</w:t>
-      </w:r>
-      <w:proofErr w:type="spellEnd"/>
-      <w:r>
-        <w:t xml:space="preserve"> con i relativi comandi.</w:t>
-      </w:r>
-    </w:p>
-    <w:p>
-      <w:r>
-        <w:t>Alcune Statistiche: (</w:t>
-      </w:r>
-      <w:proofErr w:type="spellStart"/>
-      <w:r>
-        <w:rPr>
-          <w:b/>
-          <w:bCs/>
-        </w:rPr>
-        <w:t>ToDo</w:t>
-      </w:r>
-      <w:proofErr w:type="spellEnd"/>
-      <w:r>
-        <w:t>)</w:t>
-      </w:r>
-    </w:p>
-    <w:p>
-      <w:pPr>
-        <w:rPr>
-          <w:b/>
-          <w:bCs/>
-          <w:color w:val="FF0000"/>
-        </w:rPr>
-      </w:pPr>
-      <w:r>
-        <w:rPr>
-          <w:b/>
-          <w:bCs/>
-          <w:color w:val="FF0000"/>
-        </w:rPr>
-        <w:t xml:space="preserve">Capito </w:t>
-      </w:r>
-      <w:r>
-        <w:rPr>
-          <w:b/>
-          <w:bCs/>
-          <w:color w:val="FF0000"/>
-        </w:rPr>
-        <w:t>5</w:t>
-      </w:r>
-      <w:r>
-        <w:rPr>
-          <w:b/>
-          <w:bCs/>
-          <w:color w:val="FF0000"/>
-        </w:rPr>
-        <w:t>:</w:t>
-      </w:r>
-      <w:r>
-        <w:rPr>
-          <w:b/>
-          <w:bCs/>
-          <w:color w:val="FF0000"/>
-        </w:rPr>
-        <w:t xml:space="preserve"> </w:t>
-      </w:r>
-      <w:r>
-        <w:rPr>
-          <w:b/>
-          <w:bCs/>
-          <w:color w:val="FF0000"/>
-        </w:rPr>
-        <w:t>People Management</w:t>
-      </w:r>
-      <w:r>
-        <w:rPr>
-          <w:b/>
-          <w:bCs/>
-          <w:color w:val="FF0000"/>
-        </w:rPr>
-        <w:t xml:space="preserve"> </w:t>
-      </w:r>
-      <w:r>
-        <w:rPr>
-          <w:b/>
-          <w:bCs/>
-          <w:color w:val="FF0000"/>
-        </w:rPr>
-        <w:t xml:space="preserve">and </w:t>
-      </w:r>
-      <w:r>
-        <w:rPr>
-          <w:b/>
-          <w:bCs/>
-          <w:color w:val="FF0000"/>
-        </w:rPr>
-        <w:t>T</w:t>
-      </w:r>
-      <w:r>
-        <w:rPr>
-          <w:b/>
-          <w:bCs/>
-          <w:color w:val="FF0000"/>
-        </w:rPr>
-        <w:t xml:space="preserve">eam </w:t>
-      </w:r>
-      <w:r>
-        <w:rPr>
-          <w:b/>
-          <w:bCs/>
-          <w:color w:val="FF0000"/>
-        </w:rPr>
-        <w:t>O</w:t>
-      </w:r>
-      <w:r>
-        <w:rPr>
-          <w:b/>
-          <w:bCs/>
-          <w:color w:val="FF0000"/>
-        </w:rPr>
-        <w:t>rganization</w:t>
-      </w:r>
-    </w:p>
-    <w:p/>
+      <w:r>
+        <w:rPr>
+          <w:sz w:val="28"/>
+          <w:szCs w:val="28"/>
+        </w:rPr>
+        <w:t>I membri del team sono a stretto contatto</w:t>
+      </w:r>
+      <w:r>
+        <w:rPr>
+          <w:sz w:val="28"/>
+          <w:szCs w:val="28"/>
+        </w:rPr>
+        <w:t xml:space="preserve"> con canali di comunicazione non formali.</w:t>
+      </w:r>
+    </w:p>
+    <w:p>
+      <w:pPr>
+        <w:rPr>
+          <w:sz w:val="28"/>
+          <w:szCs w:val="28"/>
+        </w:rPr>
+      </w:pPr>
+      <w:r>
+        <w:rPr>
+          <w:sz w:val="28"/>
+          <w:szCs w:val="28"/>
+        </w:rPr>
+        <w:t>durante le riunioni</w:t>
+      </w:r>
+      <w:r>
+        <w:rPr>
+          <w:sz w:val="28"/>
+          <w:szCs w:val="28"/>
+        </w:rPr>
+        <w:t>, si può assegnare alcuni compiti ai membri del team.</w:t>
+      </w:r>
+      <w:r>
+        <w:rPr>
+          <w:sz w:val="28"/>
+          <w:szCs w:val="28"/>
+        </w:rPr>
+        <w:t>ma ogni membro del team può modificare o aggiungere i file del progetto.</w:t>
+      </w:r>
+    </w:p>
     <w:sectPr>
       <w:pgSz w:w="11906" w:h="16838"/>
       <w:pgMar w:top="1417" w:right="1134" w:bottom="1134" w:left="1134" w:header="708" w:footer="708" w:gutter="0"/>

</xml_diff>

<commit_message>
Update Gestione Del Progetto.docx
</commit_message>
<xml_diff>
--- a/docs/Gestione Del Progetto.docx
+++ b/docs/Gestione Del Progetto.docx
@@ -15,6 +15,8 @@
           <w:b/>
           <w:bCs/>
           <w:color w:val="FF0000"/>
+          <w:sz w:val="28"/>
+          <w:szCs w:val="28"/>
         </w:rPr>
       </w:pPr>
       <w:r>
@@ -22,6 +24,8 @@
           <w:b/>
           <w:bCs/>
           <w:color w:val="FF0000"/>
+          <w:sz w:val="28"/>
+          <w:szCs w:val="28"/>
         </w:rPr>
         <w:t xml:space="preserve">Capito </w:t>
       </w:r>
@@ -30,6 +34,8 @@
           <w:b/>
           <w:bCs/>
           <w:color w:val="FF0000"/>
+          <w:sz w:val="28"/>
+          <w:szCs w:val="28"/>
         </w:rPr>
         <w:t>3</w:t>
       </w:r>
@@ -38,45 +44,129 @@
           <w:b/>
           <w:bCs/>
           <w:color w:val="FF0000"/>
-        </w:rPr>
-        <w:t>:</w:t>
-      </w:r>
-      <w:r>
-        <w:rPr>
-          <w:b/>
-          <w:bCs/>
-        </w:rPr>
-        <w:t xml:space="preserve"> </w:t>
+          <w:sz w:val="28"/>
+          <w:szCs w:val="28"/>
+        </w:rPr>
+        <w:t xml:space="preserve">: </w:t>
       </w:r>
       <w:r>
         <w:rPr>
           <w:b/>
           <w:bCs/>
           <w:color w:val="FF0000"/>
-        </w:rPr>
-        <w:t>Software Life Cycle</w:t>
-      </w:r>
-    </w:p>
-    <w:p>
-      <w:r>
+          <w:sz w:val="28"/>
+          <w:szCs w:val="28"/>
+        </w:rPr>
+        <w:t xml:space="preserve">Software Life </w:t>
+      </w:r>
+      <w:proofErr w:type="spellStart"/>
+      <w:r>
+        <w:rPr>
+          <w:b/>
+          <w:bCs/>
+          <w:color w:val="FF0000"/>
+          <w:sz w:val="28"/>
+          <w:szCs w:val="28"/>
+        </w:rPr>
+        <w:t>Cycle</w:t>
+      </w:r>
+      <w:proofErr w:type="spellEnd"/>
+    </w:p>
+    <w:p>
+      <w:pPr>
+        <w:rPr>
+          <w:sz w:val="28"/>
+          <w:szCs w:val="28"/>
+        </w:rPr>
+      </w:pPr>
+      <w:r>
+        <w:rPr>
+          <w:sz w:val="28"/>
+          <w:szCs w:val="28"/>
+        </w:rPr>
         <w:t xml:space="preserve">Il modello del ciclo di vita che adottiamo è il </w:t>
       </w:r>
       <w:r>
-        <w:t xml:space="preserve">Rational Unified Process (RUP) </w:t>
-      </w:r>
-      <w:r>
+        <w:rPr>
+          <w:sz w:val="28"/>
+          <w:szCs w:val="28"/>
+        </w:rPr>
+        <w:t xml:space="preserve">Rational </w:t>
+      </w:r>
+      <w:proofErr w:type="spellStart"/>
+      <w:r>
+        <w:rPr>
+          <w:sz w:val="28"/>
+          <w:szCs w:val="28"/>
+        </w:rPr>
+        <w:t>Unified</w:t>
+      </w:r>
+      <w:proofErr w:type="spellEnd"/>
+      <w:r>
+        <w:rPr>
+          <w:sz w:val="28"/>
+          <w:szCs w:val="28"/>
+        </w:rPr>
+        <w:t xml:space="preserve"> </w:t>
+      </w:r>
+      <w:proofErr w:type="spellStart"/>
+      <w:r>
+        <w:rPr>
+          <w:sz w:val="28"/>
+          <w:szCs w:val="28"/>
+        </w:rPr>
+        <w:t>Process</w:t>
+      </w:r>
+      <w:proofErr w:type="spellEnd"/>
+      <w:r>
+        <w:rPr>
+          <w:sz w:val="28"/>
+          <w:szCs w:val="28"/>
+        </w:rPr>
+        <w:t xml:space="preserve"> (RUP</w:t>
+      </w:r>
+      <w:proofErr w:type="gramStart"/>
+      <w:r>
+        <w:rPr>
+          <w:sz w:val="28"/>
+          <w:szCs w:val="28"/>
+        </w:rPr>
+        <w:t xml:space="preserve">) </w:t>
+      </w:r>
+      <w:r>
+        <w:rPr>
+          <w:sz w:val="28"/>
+          <w:szCs w:val="28"/>
+        </w:rPr>
         <w:t>,</w:t>
       </w:r>
-      <w:r>
+      <w:proofErr w:type="gramEnd"/>
+      <w:r>
+        <w:rPr>
+          <w:sz w:val="28"/>
+          <w:szCs w:val="28"/>
+        </w:rPr>
         <w:t xml:space="preserve"> </w:t>
       </w:r>
       <w:r>
+        <w:rPr>
+          <w:sz w:val="28"/>
+          <w:szCs w:val="28"/>
+        </w:rPr>
         <w:t>Strutt</w:t>
       </w:r>
       <w:r>
+        <w:rPr>
+          <w:sz w:val="28"/>
+          <w:szCs w:val="28"/>
+        </w:rPr>
         <w:t>uriamo le sue fasi</w:t>
       </w:r>
       <w:r>
+        <w:rPr>
+          <w:sz w:val="28"/>
+          <w:szCs w:val="28"/>
+        </w:rPr>
         <w:t>:</w:t>
       </w:r>
     </w:p>
@@ -87,19 +177,39 @@
           <w:ilvl w:val="0"/>
           <w:numId w:val="1"/>
         </w:numPr>
-      </w:pPr>
-      <w:r>
+        <w:rPr>
+          <w:sz w:val="28"/>
+          <w:szCs w:val="28"/>
+        </w:rPr>
+      </w:pPr>
+      <w:r>
+        <w:rPr>
+          <w:sz w:val="28"/>
+          <w:szCs w:val="28"/>
+        </w:rPr>
         <w:t>La</w:t>
       </w:r>
       <w:r>
+        <w:rPr>
+          <w:sz w:val="28"/>
+          <w:szCs w:val="28"/>
+        </w:rPr>
         <w:t xml:space="preserve"> fase iniziale: </w:t>
       </w:r>
     </w:p>
     <w:p>
       <w:pPr>
         <w:pStyle w:val="Paragrafoelenco"/>
-      </w:pPr>
-      <w:r>
+        <w:rPr>
+          <w:sz w:val="28"/>
+          <w:szCs w:val="28"/>
+        </w:rPr>
+      </w:pPr>
+      <w:r>
+        <w:rPr>
+          <w:sz w:val="28"/>
+          <w:szCs w:val="28"/>
+        </w:rPr>
         <w:t>le principali attività di questa fase sono:</w:t>
       </w:r>
     </w:p>
@@ -110,8 +220,16 @@
           <w:ilvl w:val="0"/>
           <w:numId w:val="2"/>
         </w:numPr>
-      </w:pPr>
-      <w:r>
+        <w:rPr>
+          <w:sz w:val="28"/>
+          <w:szCs w:val="28"/>
+        </w:rPr>
+      </w:pPr>
+      <w:r>
+        <w:rPr>
+          <w:sz w:val="28"/>
+          <w:szCs w:val="28"/>
+        </w:rPr>
         <w:t>Identificazione degli stakeholder</w:t>
       </w:r>
     </w:p>
@@ -122,8 +240,16 @@
           <w:ilvl w:val="0"/>
           <w:numId w:val="2"/>
         </w:numPr>
-      </w:pPr>
-      <w:r>
+        <w:rPr>
+          <w:sz w:val="28"/>
+          <w:szCs w:val="28"/>
+        </w:rPr>
+      </w:pPr>
+      <w:r>
+        <w:rPr>
+          <w:sz w:val="28"/>
+          <w:szCs w:val="28"/>
+        </w:rPr>
         <w:t>Raccolta dei requisiti principali</w:t>
       </w:r>
     </w:p>
@@ -134,16 +260,32 @@
           <w:ilvl w:val="0"/>
           <w:numId w:val="2"/>
         </w:numPr>
-      </w:pPr>
-      <w:r>
+        <w:rPr>
+          <w:sz w:val="28"/>
+          <w:szCs w:val="28"/>
+        </w:rPr>
+      </w:pPr>
+      <w:r>
+        <w:rPr>
+          <w:sz w:val="28"/>
+          <w:szCs w:val="28"/>
+        </w:rPr>
         <w:t>Analisi di fattibilità</w:t>
       </w:r>
     </w:p>
     <w:p>
       <w:pPr>
         <w:ind w:left="708"/>
-      </w:pPr>
-      <w:r>
+        <w:rPr>
+          <w:sz w:val="28"/>
+          <w:szCs w:val="28"/>
+        </w:rPr>
+      </w:pPr>
+      <w:r>
+        <w:rPr>
+          <w:sz w:val="28"/>
+          <w:szCs w:val="28"/>
+        </w:rPr>
         <w:t xml:space="preserve">Output: Modelli dei casi d’uso principali. </w:t>
       </w:r>
     </w:p>
@@ -154,22 +296,46 @@
           <w:ilvl w:val="0"/>
           <w:numId w:val="1"/>
         </w:numPr>
-      </w:pPr>
-      <w:r>
+        <w:rPr>
+          <w:sz w:val="28"/>
+          <w:szCs w:val="28"/>
+        </w:rPr>
+      </w:pPr>
+      <w:r>
+        <w:rPr>
+          <w:sz w:val="28"/>
+          <w:szCs w:val="28"/>
+        </w:rPr>
         <w:t>La</w:t>
       </w:r>
       <w:r>
+        <w:rPr>
+          <w:sz w:val="28"/>
+          <w:szCs w:val="28"/>
+        </w:rPr>
         <w:t xml:space="preserve"> fase di elaborazione:</w:t>
       </w:r>
       <w:r>
+        <w:rPr>
+          <w:sz w:val="28"/>
+          <w:szCs w:val="28"/>
+        </w:rPr>
         <w:t xml:space="preserve"> </w:t>
       </w:r>
     </w:p>
     <w:p>
       <w:pPr>
         <w:pStyle w:val="Paragrafoelenco"/>
-      </w:pPr>
-      <w:r>
+        <w:rPr>
+          <w:sz w:val="28"/>
+          <w:szCs w:val="28"/>
+        </w:rPr>
+      </w:pPr>
+      <w:r>
+        <w:rPr>
+          <w:sz w:val="28"/>
+          <w:szCs w:val="28"/>
+        </w:rPr>
         <w:t>le principali attività di questa fase sono:</w:t>
       </w:r>
     </w:p>
@@ -180,11 +346,23 @@
           <w:ilvl w:val="0"/>
           <w:numId w:val="3"/>
         </w:numPr>
-      </w:pPr>
-      <w:r>
+        <w:rPr>
+          <w:sz w:val="28"/>
+          <w:szCs w:val="28"/>
+        </w:rPr>
+      </w:pPr>
+      <w:r>
+        <w:rPr>
+          <w:sz w:val="28"/>
+          <w:szCs w:val="28"/>
+        </w:rPr>
         <w:t>Progettazione dell’architettura</w:t>
       </w:r>
       <w:r>
+        <w:rPr>
+          <w:sz w:val="28"/>
+          <w:szCs w:val="28"/>
+        </w:rPr>
         <w:t xml:space="preserve"> del software</w:t>
       </w:r>
     </w:p>
@@ -195,29 +373,33 @@
           <w:ilvl w:val="0"/>
           <w:numId w:val="3"/>
         </w:numPr>
-      </w:pPr>
-      <w:r>
-        <w:t>Pianificazione dettagliata</w:t>
-      </w:r>
-      <w:r>
-        <w:t>.</w:t>
+        <w:rPr>
+          <w:sz w:val="28"/>
+          <w:szCs w:val="28"/>
+        </w:rPr>
+      </w:pPr>
+      <w:r>
+        <w:rPr>
+          <w:sz w:val="28"/>
+          <w:szCs w:val="28"/>
+        </w:rPr>
+        <w:t>Pianificazione dettagliata.</w:t>
       </w:r>
     </w:p>
     <w:p>
       <w:pPr>
         <w:ind w:left="708"/>
-      </w:pPr>
-      <w:r>
-        <w:t>Output:</w:t>
-      </w:r>
-      <w:r>
-        <w:t xml:space="preserve"> Modello architetturale, </w:t>
-      </w:r>
-      <w:r>
-        <w:t>Modelli</w:t>
-      </w:r>
-      <w:r>
-        <w:t xml:space="preserve"> UML</w:t>
+        <w:rPr>
+          <w:sz w:val="28"/>
+          <w:szCs w:val="28"/>
+        </w:rPr>
+      </w:pPr>
+      <w:r>
+        <w:rPr>
+          <w:sz w:val="28"/>
+          <w:szCs w:val="28"/>
+        </w:rPr>
+        <w:t>Output: Modello architetturale, Modelli UML</w:t>
       </w:r>
     </w:p>
     <w:p>
@@ -227,19 +409,39 @@
           <w:ilvl w:val="0"/>
           <w:numId w:val="1"/>
         </w:numPr>
-      </w:pPr>
-      <w:r>
+        <w:rPr>
+          <w:sz w:val="28"/>
+          <w:szCs w:val="28"/>
+        </w:rPr>
+      </w:pPr>
+      <w:r>
+        <w:rPr>
+          <w:sz w:val="28"/>
+          <w:szCs w:val="28"/>
+        </w:rPr>
         <w:t>La</w:t>
       </w:r>
       <w:r>
+        <w:rPr>
+          <w:sz w:val="28"/>
+          <w:szCs w:val="28"/>
+        </w:rPr>
         <w:t xml:space="preserve"> fase di costruzione:</w:t>
       </w:r>
     </w:p>
     <w:p>
       <w:pPr>
         <w:pStyle w:val="Paragrafoelenco"/>
-      </w:pPr>
-      <w:r>
+        <w:rPr>
+          <w:sz w:val="28"/>
+          <w:szCs w:val="28"/>
+        </w:rPr>
+      </w:pPr>
+      <w:r>
+        <w:rPr>
+          <w:sz w:val="28"/>
+          <w:szCs w:val="28"/>
+        </w:rPr>
         <w:t>le principali attività di questa fase sono:</w:t>
       </w:r>
     </w:p>
@@ -250,8 +452,16 @@
           <w:ilvl w:val="0"/>
           <w:numId w:val="4"/>
         </w:numPr>
-      </w:pPr>
-      <w:r>
+        <w:rPr>
+          <w:sz w:val="28"/>
+          <w:szCs w:val="28"/>
+        </w:rPr>
+      </w:pPr>
+      <w:r>
+        <w:rPr>
+          <w:sz w:val="28"/>
+          <w:szCs w:val="28"/>
+        </w:rPr>
         <w:t>Sviluppo del software</w:t>
       </w:r>
     </w:p>
@@ -262,8 +472,16 @@
           <w:ilvl w:val="0"/>
           <w:numId w:val="4"/>
         </w:numPr>
-      </w:pPr>
-      <w:r>
+        <w:rPr>
+          <w:sz w:val="28"/>
+          <w:szCs w:val="28"/>
+        </w:rPr>
+      </w:pPr>
+      <w:r>
+        <w:rPr>
+          <w:sz w:val="28"/>
+          <w:szCs w:val="28"/>
+        </w:rPr>
         <w:t>Test continuo</w:t>
       </w:r>
     </w:p>
@@ -274,23 +492,42 @@
           <w:ilvl w:val="0"/>
           <w:numId w:val="4"/>
         </w:numPr>
-      </w:pPr>
-      <w:r>
-        <w:t>Gestione della configurazione tramite github</w:t>
-      </w:r>
+        <w:rPr>
+          <w:sz w:val="28"/>
+          <w:szCs w:val="28"/>
+        </w:rPr>
+      </w:pPr>
+      <w:r>
+        <w:rPr>
+          <w:sz w:val="28"/>
+          <w:szCs w:val="28"/>
+        </w:rPr>
+        <w:t xml:space="preserve">Gestione della configurazione tramite </w:t>
+      </w:r>
+      <w:proofErr w:type="spellStart"/>
+      <w:r>
+        <w:rPr>
+          <w:sz w:val="28"/>
+          <w:szCs w:val="28"/>
+        </w:rPr>
+        <w:t>github</w:t>
+      </w:r>
+      <w:proofErr w:type="spellEnd"/>
     </w:p>
     <w:p>
       <w:pPr>
         <w:ind w:left="708"/>
-      </w:pPr>
-      <w:r>
-        <w:t>Output:</w:t>
-      </w:r>
-      <w:r>
-        <w:t xml:space="preserve"> Versione funzionante del</w:t>
-      </w:r>
-      <w:r>
-        <w:t xml:space="preserve"> software.</w:t>
+        <w:rPr>
+          <w:sz w:val="28"/>
+          <w:szCs w:val="28"/>
+        </w:rPr>
+      </w:pPr>
+      <w:r>
+        <w:rPr>
+          <w:sz w:val="28"/>
+          <w:szCs w:val="28"/>
+        </w:rPr>
+        <w:t>Output: Versione funzionante del software.</w:t>
       </w:r>
     </w:p>
     <w:p>
@@ -300,22 +537,39 @@
           <w:ilvl w:val="0"/>
           <w:numId w:val="1"/>
         </w:numPr>
-      </w:pPr>
-      <w:r>
+        <w:rPr>
+          <w:sz w:val="28"/>
+          <w:szCs w:val="28"/>
+        </w:rPr>
+      </w:pPr>
+      <w:r>
+        <w:rPr>
+          <w:sz w:val="28"/>
+          <w:szCs w:val="28"/>
+        </w:rPr>
         <w:t>La</w:t>
       </w:r>
       <w:r>
-        <w:t xml:space="preserve"> </w:t>
-      </w:r>
-      <w:r>
-        <w:t>fase di transizione</w:t>
+        <w:rPr>
+          <w:sz w:val="28"/>
+          <w:szCs w:val="28"/>
+        </w:rPr>
+        <w:t xml:space="preserve"> fase di transizione</w:t>
       </w:r>
     </w:p>
     <w:p>
       <w:pPr>
         <w:pStyle w:val="Paragrafoelenco"/>
-      </w:pPr>
-      <w:r>
+        <w:rPr>
+          <w:sz w:val="28"/>
+          <w:szCs w:val="28"/>
+        </w:rPr>
+      </w:pPr>
+      <w:r>
+        <w:rPr>
+          <w:sz w:val="28"/>
+          <w:szCs w:val="28"/>
+        </w:rPr>
         <w:t>Le principali attività di questa fase sono:</w:t>
       </w:r>
     </w:p>
@@ -326,38 +580,86 @@
           <w:ilvl w:val="0"/>
           <w:numId w:val="5"/>
         </w:numPr>
-      </w:pPr>
-      <w:r>
+        <w:rPr>
+          <w:sz w:val="28"/>
+          <w:szCs w:val="28"/>
+        </w:rPr>
+      </w:pPr>
+      <w:r>
+        <w:rPr>
+          <w:sz w:val="28"/>
+          <w:szCs w:val="28"/>
+        </w:rPr>
         <w:t>Test finale</w:t>
       </w:r>
       <w:r>
+        <w:rPr>
+          <w:sz w:val="28"/>
+          <w:szCs w:val="28"/>
+        </w:rPr>
         <w:t xml:space="preserve"> con simulazioni reali</w:t>
       </w:r>
     </w:p>
     <w:p>
       <w:pPr>
         <w:ind w:left="708"/>
-      </w:pPr>
-      <w:r>
-        <w:t>Output:</w:t>
-      </w:r>
-      <w:r>
-        <w:t xml:space="preserve"> Versione stabile del software, documentazione completa.</w:t>
-      </w:r>
-    </w:p>
-    <w:p/>
-    <w:p>
-      <w:r>
-        <w:t>Oltre al modello RUP, seguiremo anche un approccio Model Driven Architecture (MDA)</w:t>
-      </w:r>
-      <w:r>
-        <w:t xml:space="preserve">, in particolare generiamo </w:t>
-      </w:r>
-      <w:r>
-        <w:t>automaticamente porzioni di codice</w:t>
-      </w:r>
-      <w:r>
-        <w:t xml:space="preserve"> per:</w:t>
+        <w:rPr>
+          <w:sz w:val="28"/>
+          <w:szCs w:val="28"/>
+        </w:rPr>
+      </w:pPr>
+      <w:r>
+        <w:rPr>
+          <w:sz w:val="28"/>
+          <w:szCs w:val="28"/>
+        </w:rPr>
+        <w:t>Output: Versione stabile del software, documentazione completa.</w:t>
+      </w:r>
+    </w:p>
+    <w:p>
+      <w:pPr>
+        <w:rPr>
+          <w:sz w:val="28"/>
+          <w:szCs w:val="28"/>
+        </w:rPr>
+      </w:pPr>
+    </w:p>
+    <w:p>
+      <w:pPr>
+        <w:rPr>
+          <w:sz w:val="28"/>
+          <w:szCs w:val="28"/>
+        </w:rPr>
+      </w:pPr>
+      <w:r>
+        <w:rPr>
+          <w:sz w:val="28"/>
+          <w:szCs w:val="28"/>
+        </w:rPr>
+        <w:t xml:space="preserve">Oltre al modello RUP, seguiremo anche un approccio Model </w:t>
+      </w:r>
+      <w:proofErr w:type="spellStart"/>
+      <w:r>
+        <w:rPr>
+          <w:sz w:val="28"/>
+          <w:szCs w:val="28"/>
+        </w:rPr>
+        <w:t>Driven</w:t>
+      </w:r>
+      <w:proofErr w:type="spellEnd"/>
+      <w:r>
+        <w:rPr>
+          <w:sz w:val="28"/>
+          <w:szCs w:val="28"/>
+        </w:rPr>
+        <w:t xml:space="preserve"> Architecture (MDA)</w:t>
+      </w:r>
+      <w:r>
+        <w:rPr>
+          <w:sz w:val="28"/>
+          <w:szCs w:val="28"/>
+        </w:rPr>
+        <w:t>, in particolare generiamo automaticamente porzioni di codice per:</w:t>
       </w:r>
     </w:p>
     <w:p>
@@ -367,36 +669,99 @@
           <w:ilvl w:val="0"/>
           <w:numId w:val="5"/>
         </w:numPr>
-      </w:pPr>
-      <w:r>
+        <w:rPr>
+          <w:sz w:val="28"/>
+          <w:szCs w:val="28"/>
+        </w:rPr>
+      </w:pPr>
+      <w:r>
+        <w:rPr>
+          <w:sz w:val="28"/>
+          <w:szCs w:val="28"/>
+        </w:rPr>
         <w:t>lo schema del Database: Generiamo uno Script SQL per la creazione della Database dal diagramma UML delle Classi</w:t>
       </w:r>
     </w:p>
-    <w:p/>
-    <w:p/>
-    <w:p/>
-    <w:p/>
-    <w:p/>
-    <w:p>
-      <w:r>
+    <w:p>
+      <w:pPr>
+        <w:rPr>
+          <w:sz w:val="28"/>
+          <w:szCs w:val="28"/>
+        </w:rPr>
+      </w:pPr>
+    </w:p>
+    <w:p>
+      <w:pPr>
+        <w:rPr>
+          <w:sz w:val="28"/>
+          <w:szCs w:val="28"/>
+        </w:rPr>
+      </w:pPr>
+    </w:p>
+    <w:p>
+      <w:pPr>
+        <w:rPr>
+          <w:sz w:val="28"/>
+          <w:szCs w:val="28"/>
+        </w:rPr>
+      </w:pPr>
+    </w:p>
+    <w:p>
+      <w:pPr>
+        <w:rPr>
+          <w:sz w:val="28"/>
+          <w:szCs w:val="28"/>
+        </w:rPr>
+      </w:pPr>
+    </w:p>
+    <w:p>
+      <w:pPr>
+        <w:rPr>
+          <w:sz w:val="28"/>
+          <w:szCs w:val="28"/>
+        </w:rPr>
+      </w:pPr>
+    </w:p>
+    <w:p>
+      <w:pPr>
+        <w:rPr>
+          <w:sz w:val="28"/>
+          <w:szCs w:val="28"/>
+        </w:rPr>
+      </w:pPr>
+      <w:r>
+        <w:rPr>
+          <w:sz w:val="28"/>
+          <w:szCs w:val="28"/>
+        </w:rPr>
         <w:t xml:space="preserve">Adottiamo un'organizzazione </w:t>
       </w:r>
       <w:r>
+        <w:rPr>
+          <w:sz w:val="28"/>
+          <w:szCs w:val="28"/>
+        </w:rPr>
         <w:t>d</w:t>
       </w:r>
       <w:r>
-        <w:t xml:space="preserve">i sprint flessibile, senza </w:t>
-      </w:r>
-      <w:r>
-        <w:t>un periodo di tempo fisso</w:t>
-      </w:r>
-      <w:r>
-        <w:t>, con un meeting a</w:t>
-      </w:r>
-      <w:r>
+        <w:rPr>
+          <w:sz w:val="28"/>
+          <w:szCs w:val="28"/>
+        </w:rPr>
+        <w:t>i sprint flessibile, senza un periodo di tempo fisso, con un meeting a</w:t>
+      </w:r>
+      <w:r>
+        <w:rPr>
+          <w:sz w:val="28"/>
+          <w:szCs w:val="28"/>
+        </w:rPr>
         <w:t>lla</w:t>
       </w:r>
       <w:r>
+        <w:rPr>
+          <w:sz w:val="28"/>
+          <w:szCs w:val="28"/>
+        </w:rPr>
         <w:t xml:space="preserve"> fine di ogni sprint:</w:t>
       </w:r>
     </w:p>
@@ -421,8 +786,16 @@
           <w:p>
             <w:pPr>
               <w:jc w:val="center"/>
+              <w:rPr>
+                <w:sz w:val="28"/>
+                <w:szCs w:val="28"/>
+              </w:rPr>
             </w:pPr>
             <w:r>
+              <w:rPr>
+                <w:sz w:val="28"/>
+                <w:szCs w:val="28"/>
+              </w:rPr>
               <w:t>Sprint</w:t>
             </w:r>
           </w:p>
@@ -434,8 +807,16 @@
           <w:p>
             <w:pPr>
               <w:jc w:val="center"/>
+              <w:rPr>
+                <w:sz w:val="28"/>
+                <w:szCs w:val="28"/>
+              </w:rPr>
             </w:pPr>
             <w:r>
+              <w:rPr>
+                <w:sz w:val="28"/>
+                <w:szCs w:val="28"/>
+              </w:rPr>
               <w:t>Attività</w:t>
             </w:r>
           </w:p>
@@ -449,13 +830,27 @@
           <w:tcPr>
             <w:tcW w:w="4814" w:type="dxa"/>
           </w:tcPr>
-          <w:p/>
+          <w:p>
+            <w:pPr>
+              <w:rPr>
+                <w:sz w:val="28"/>
+                <w:szCs w:val="28"/>
+              </w:rPr>
+            </w:pPr>
+          </w:p>
         </w:tc>
         <w:tc>
           <w:tcPr>
             <w:tcW w:w="4814" w:type="dxa"/>
           </w:tcPr>
-          <w:p/>
+          <w:p>
+            <w:pPr>
+              <w:rPr>
+                <w:sz w:val="28"/>
+                <w:szCs w:val="28"/>
+              </w:rPr>
+            </w:pPr>
+          </w:p>
         </w:tc>
       </w:tr>
       <w:tr>
@@ -466,13 +861,27 @@
           <w:tcPr>
             <w:tcW w:w="4814" w:type="dxa"/>
           </w:tcPr>
-          <w:p/>
+          <w:p>
+            <w:pPr>
+              <w:rPr>
+                <w:sz w:val="28"/>
+                <w:szCs w:val="28"/>
+              </w:rPr>
+            </w:pPr>
+          </w:p>
         </w:tc>
         <w:tc>
           <w:tcPr>
             <w:tcW w:w="4814" w:type="dxa"/>
           </w:tcPr>
-          <w:p/>
+          <w:p>
+            <w:pPr>
+              <w:rPr>
+                <w:sz w:val="28"/>
+                <w:szCs w:val="28"/>
+              </w:rPr>
+            </w:pPr>
+          </w:p>
         </w:tc>
       </w:tr>
       <w:tr>
@@ -483,23 +892,46 @@
           <w:tcPr>
             <w:tcW w:w="4814" w:type="dxa"/>
           </w:tcPr>
-          <w:p/>
+          <w:p>
+            <w:pPr>
+              <w:rPr>
+                <w:sz w:val="28"/>
+                <w:szCs w:val="28"/>
+              </w:rPr>
+            </w:pPr>
+          </w:p>
         </w:tc>
         <w:tc>
           <w:tcPr>
             <w:tcW w:w="4814" w:type="dxa"/>
           </w:tcPr>
-          <w:p/>
+          <w:p>
+            <w:pPr>
+              <w:rPr>
+                <w:sz w:val="28"/>
+                <w:szCs w:val="28"/>
+              </w:rPr>
+            </w:pPr>
+          </w:p>
         </w:tc>
       </w:tr>
     </w:tbl>
-    <w:p/>
+    <w:p>
+      <w:pPr>
+        <w:rPr>
+          <w:sz w:val="28"/>
+          <w:szCs w:val="28"/>
+        </w:rPr>
+      </w:pPr>
+    </w:p>
     <w:p>
       <w:pPr>
         <w:rPr>
           <w:b/>
           <w:bCs/>
           <w:color w:val="FF0000"/>
+          <w:sz w:val="28"/>
+          <w:szCs w:val="28"/>
         </w:rPr>
       </w:pPr>
       <w:r>
@@ -507,78 +939,161 @@
           <w:b/>
           <w:bCs/>
           <w:color w:val="FF0000"/>
-        </w:rPr>
-        <w:t xml:space="preserve">Capito </w:t>
+          <w:sz w:val="28"/>
+          <w:szCs w:val="28"/>
+        </w:rPr>
+        <w:t>Capito 4:</w:t>
       </w:r>
       <w:r>
         <w:rPr>
           <w:b/>
           <w:bCs/>
           <w:color w:val="FF0000"/>
-        </w:rPr>
-        <w:t>4</w:t>
-      </w:r>
+          <w:sz w:val="28"/>
+          <w:szCs w:val="28"/>
+        </w:rPr>
+        <w:t xml:space="preserve"> </w:t>
+      </w:r>
+      <w:proofErr w:type="spellStart"/>
       <w:r>
         <w:rPr>
           <w:b/>
           <w:bCs/>
           <w:color w:val="FF0000"/>
-        </w:rPr>
-        <w:t>:</w:t>
-      </w:r>
+          <w:sz w:val="28"/>
+          <w:szCs w:val="28"/>
+        </w:rPr>
+        <w:t>Configuration</w:t>
+      </w:r>
+      <w:proofErr w:type="spellEnd"/>
       <w:r>
         <w:rPr>
           <w:b/>
           <w:bCs/>
           <w:color w:val="FF0000"/>
-        </w:rPr>
-        <w:t xml:space="preserve"> Configuration Managment</w:t>
-      </w:r>
-      <w:r>
-        <w:rPr>
-          <w:b/>
-          <w:bCs/>
+          <w:sz w:val="28"/>
+          <w:szCs w:val="28"/>
         </w:rPr>
         <w:t xml:space="preserve"> </w:t>
       </w:r>
-    </w:p>
-    <w:p>
-      <w:r>
-        <w:t>Per il configuration management useremo github con i relativi comandi.</w:t>
-      </w:r>
-    </w:p>
-    <w:p>
-      <w:r>
-        <w:t>Alcune Statistiche: (</w:t>
-      </w:r>
-      <w:r>
-        <w:rPr>
-          <w:b/>
-          <w:bCs/>
-        </w:rPr>
-        <w:t>ToDo</w:t>
-      </w:r>
-      <w:r>
-        <w:t>)</w:t>
-      </w:r>
-    </w:p>
-    <w:p>
-      <w:pPr>
+      <w:proofErr w:type="spellStart"/>
+      <w:r>
         <w:rPr>
           <w:b/>
           <w:bCs/>
           <w:color w:val="FF0000"/>
-          <w:sz w:val="32"/>
-          <w:szCs w:val="32"/>
-        </w:rPr>
-      </w:pPr>
+          <w:sz w:val="28"/>
+          <w:szCs w:val="28"/>
+        </w:rPr>
+        <w:t>Managment</w:t>
+      </w:r>
+      <w:proofErr w:type="spellEnd"/>
       <w:r>
         <w:rPr>
           <w:b/>
           <w:bCs/>
           <w:color w:val="FF0000"/>
-          <w:sz w:val="32"/>
-          <w:szCs w:val="32"/>
+          <w:sz w:val="28"/>
+          <w:szCs w:val="28"/>
+        </w:rPr>
+        <w:t xml:space="preserve"> </w:t>
+      </w:r>
+    </w:p>
+    <w:p>
+      <w:pPr>
+        <w:rPr>
+          <w:sz w:val="28"/>
+          <w:szCs w:val="28"/>
+        </w:rPr>
+      </w:pPr>
+      <w:r>
+        <w:rPr>
+          <w:sz w:val="28"/>
+          <w:szCs w:val="28"/>
+        </w:rPr>
+        <w:t xml:space="preserve">Per il </w:t>
+      </w:r>
+      <w:proofErr w:type="spellStart"/>
+      <w:r>
+        <w:rPr>
+          <w:sz w:val="28"/>
+          <w:szCs w:val="28"/>
+        </w:rPr>
+        <w:t>configuration</w:t>
+      </w:r>
+      <w:proofErr w:type="spellEnd"/>
+      <w:r>
+        <w:rPr>
+          <w:sz w:val="28"/>
+          <w:szCs w:val="28"/>
+        </w:rPr>
+        <w:t xml:space="preserve"> management useremo </w:t>
+      </w:r>
+      <w:proofErr w:type="spellStart"/>
+      <w:r>
+        <w:rPr>
+          <w:sz w:val="28"/>
+          <w:szCs w:val="28"/>
+        </w:rPr>
+        <w:t>github</w:t>
+      </w:r>
+      <w:proofErr w:type="spellEnd"/>
+      <w:r>
+        <w:rPr>
+          <w:sz w:val="28"/>
+          <w:szCs w:val="28"/>
+        </w:rPr>
+        <w:t xml:space="preserve"> con i relativi comandi.</w:t>
+      </w:r>
+    </w:p>
+    <w:p>
+      <w:pPr>
+        <w:rPr>
+          <w:sz w:val="28"/>
+          <w:szCs w:val="28"/>
+        </w:rPr>
+      </w:pPr>
+      <w:r>
+        <w:rPr>
+          <w:sz w:val="28"/>
+          <w:szCs w:val="28"/>
+        </w:rPr>
+        <w:t>Alcune Statistiche: (</w:t>
+      </w:r>
+      <w:proofErr w:type="spellStart"/>
+      <w:r>
+        <w:rPr>
+          <w:sz w:val="28"/>
+          <w:szCs w:val="28"/>
+        </w:rPr>
+        <w:t>ToDo</w:t>
+      </w:r>
+      <w:proofErr w:type="spellEnd"/>
+      <w:r>
+        <w:rPr>
+          <w:sz w:val="28"/>
+          <w:szCs w:val="28"/>
+        </w:rPr>
+        <w:t>)</w:t>
+      </w:r>
+    </w:p>
+    <w:p>
+      <w:pPr>
+        <w:rPr>
+          <w:b/>
+          <w:bCs/>
+          <w:color w:val="FF0000"/>
+          <w:sz w:val="28"/>
+          <w:szCs w:val="28"/>
+        </w:rPr>
+      </w:pPr>
+      <w:r>
+        <w:rPr>
+          <w:b/>
+          <w:bCs/>
+          <w:color w:val="FF0000"/>
+          <w:sz w:val="28"/>
+          <w:szCs w:val="28"/>
         </w:rPr>
         <w:t>Capito 5: People Management and Team Organization</w:t>
       </w:r>

</xml_diff>